<commit_message>
TB - relecture CM
</commit_message>
<xml_diff>
--- a/Sprint 0/SPRINT0 - Cahier des charges.docx
+++ b/Sprint 0/SPRINT0 - Cahier des charges.docx
@@ -52,37 +52,17 @@
           <w:sz w:val="40"/>
           <w:szCs w:val="40"/>
         </w:rPr>
-        <w:t xml:space="preserve">Travail de </w:t>
-      </w:r>
-      <w:proofErr w:type="spellStart"/>
-      <w:r>
-        <w:rPr>
-          <w:rFonts w:cstheme="minorHAnsi"/>
-          <w:sz w:val="40"/>
-          <w:szCs w:val="40"/>
-        </w:rPr>
-        <w:t>Bachelor</w:t>
-      </w:r>
-      <w:proofErr w:type="spellEnd"/>
-      <w:r>
-        <w:rPr>
-          <w:rFonts w:cstheme="minorHAnsi"/>
-          <w:sz w:val="40"/>
-          <w:szCs w:val="40"/>
-        </w:rPr>
-        <w:t xml:space="preserve"> 2020</w:t>
-      </w:r>
-    </w:p>
-    <w:p>
-      <w:pPr>
-        <w:spacing w:line="360" w:lineRule="auto"/>
-        <w:rPr>
-          <w:rFonts w:cstheme="minorHAnsi"/>
-          <w:szCs w:val="20"/>
-        </w:rPr>
-      </w:pPr>
-      <w:bookmarkStart w:id="1" w:name="_GoBack"/>
-      <w:bookmarkEnd w:id="1"/>
+        <w:t>Travail de Bachelor 2020</w:t>
+      </w:r>
+    </w:p>
+    <w:p>
+      <w:pPr>
+        <w:spacing w:line="360" w:lineRule="auto"/>
+        <w:rPr>
+          <w:rFonts w:cstheme="minorHAnsi"/>
+          <w:szCs w:val="20"/>
+        </w:rPr>
+      </w:pPr>
     </w:p>
     <w:p>
       <w:pPr>
@@ -103,42 +83,8 @@
           <w:sz w:val="28"/>
           <w:szCs w:val="28"/>
         </w:rPr>
-        <w:t xml:space="preserve">Original </w:t>
-      </w:r>
-      <w:proofErr w:type="spellStart"/>
-      <w:r>
-        <w:rPr>
-          <w:rFonts w:cstheme="minorHAnsi"/>
-          <w:b/>
-          <w:bCs/>
-          <w:sz w:val="28"/>
-          <w:szCs w:val="28"/>
-        </w:rPr>
-        <w:t>Journalistic</w:t>
-      </w:r>
-      <w:proofErr w:type="spellEnd"/>
-      <w:r>
-        <w:rPr>
-          <w:rFonts w:cstheme="minorHAnsi"/>
-          <w:b/>
-          <w:bCs/>
-          <w:sz w:val="28"/>
-          <w:szCs w:val="28"/>
-        </w:rPr>
-        <w:t xml:space="preserve"> Information Label and </w:t>
-      </w:r>
-      <w:proofErr w:type="spellStart"/>
-      <w:r>
-        <w:rPr>
-          <w:rFonts w:cstheme="minorHAnsi"/>
-          <w:b/>
-          <w:bCs/>
-          <w:sz w:val="28"/>
-          <w:szCs w:val="28"/>
-        </w:rPr>
-        <w:t>Traceability</w:t>
-      </w:r>
-      <w:proofErr w:type="spellEnd"/>
+        <w:t>Original Journalistic Information Label and Traceability</w:t>
+      </w:r>
     </w:p>
     <w:bookmarkEnd w:id="0"/>
     <w:p>
@@ -282,7 +228,7 @@
           <w:szCs w:val="20"/>
         </w:rPr>
       </w:pPr>
-      <w:bookmarkStart w:id="2" w:name="_Hlk36125531"/>
+      <w:bookmarkStart w:id="1" w:name="_Hlk36125531"/>
       <w:r>
         <w:rPr>
           <w:rFonts w:cstheme="minorHAnsi"/>
@@ -349,35 +295,10 @@
           <w:rFonts w:cstheme="minorHAnsi"/>
           <w:szCs w:val="20"/>
         </w:rPr>
-        <w:t xml:space="preserve">Nicole </w:t>
-      </w:r>
-      <w:proofErr w:type="spellStart"/>
-      <w:r>
-        <w:rPr>
-          <w:rFonts w:cstheme="minorHAnsi"/>
-          <w:szCs w:val="20"/>
-        </w:rPr>
-        <w:t>Glassey</w:t>
-      </w:r>
-      <w:proofErr w:type="spellEnd"/>
-      <w:r>
-        <w:rPr>
-          <w:rFonts w:cstheme="minorHAnsi"/>
-          <w:szCs w:val="20"/>
-        </w:rPr>
-        <w:t xml:space="preserve"> </w:t>
-      </w:r>
-      <w:proofErr w:type="spellStart"/>
-      <w:r>
-        <w:rPr>
-          <w:rFonts w:cstheme="minorHAnsi"/>
-          <w:szCs w:val="20"/>
-        </w:rPr>
-        <w:t>Balet</w:t>
-      </w:r>
-      <w:proofErr w:type="spellEnd"/>
-    </w:p>
-    <w:bookmarkEnd w:id="2"/>
+        <w:t>Nicole Glassey Balet</w:t>
+      </w:r>
+    </w:p>
+    <w:bookmarkEnd w:id="1"/>
     <w:p>
       <w:pPr>
         <w:tabs>
@@ -1970,135 +1891,39 @@
       <w:pPr>
         <w:pStyle w:val="Titre1"/>
       </w:pPr>
-      <w:bookmarkStart w:id="3" w:name="_Toc34481462"/>
+      <w:bookmarkStart w:id="2" w:name="_Toc34481462"/>
       <w:r>
         <w:lastRenderedPageBreak/>
         <w:t>Introduction</w:t>
       </w:r>
+      <w:bookmarkEnd w:id="2"/>
+    </w:p>
+    <w:p>
+      <w:pPr>
+        <w:spacing w:line="360" w:lineRule="auto"/>
+        <w:jc w:val="both"/>
+        <w:rPr>
+          <w:rFonts w:cstheme="minorHAnsi"/>
+          <w:szCs w:val="20"/>
+        </w:rPr>
+      </w:pPr>
+      <w:r>
+        <w:rPr>
+          <w:rFonts w:cstheme="minorHAnsi"/>
+          <w:szCs w:val="20"/>
+        </w:rPr>
+        <w:t xml:space="preserve">Ce travail de Bachelor s’effectue en complément du projet de recherche « Original Journalistic Information Label and Traceability » actuellement en étude à l’institut informatique de gestion. Il représente la suite du travail de Bachelor réalisé en 2019 par Nicolas Piguet « Vizualising the spread of Fake News on social media ». </w:t>
+      </w:r>
+    </w:p>
+    <w:p>
+      <w:pPr>
+        <w:pStyle w:val="Titre1"/>
+      </w:pPr>
+      <w:bookmarkStart w:id="3" w:name="_Toc34481463"/>
+      <w:r>
+        <w:t>Contexte</w:t>
+      </w:r>
       <w:bookmarkEnd w:id="3"/>
-    </w:p>
-    <w:p>
-      <w:pPr>
-        <w:spacing w:line="360" w:lineRule="auto"/>
-        <w:jc w:val="both"/>
-        <w:rPr>
-          <w:rFonts w:cstheme="minorHAnsi"/>
-          <w:szCs w:val="20"/>
-        </w:rPr>
-      </w:pPr>
-      <w:r>
-        <w:rPr>
-          <w:rFonts w:cstheme="minorHAnsi"/>
-          <w:szCs w:val="20"/>
-        </w:rPr>
-        <w:t xml:space="preserve">Ce travail de </w:t>
-      </w:r>
-      <w:proofErr w:type="spellStart"/>
-      <w:r>
-        <w:rPr>
-          <w:rFonts w:cstheme="minorHAnsi"/>
-          <w:szCs w:val="20"/>
-        </w:rPr>
-        <w:t>Bachelor</w:t>
-      </w:r>
-      <w:proofErr w:type="spellEnd"/>
-      <w:r>
-        <w:rPr>
-          <w:rFonts w:cstheme="minorHAnsi"/>
-          <w:szCs w:val="20"/>
-        </w:rPr>
-        <w:t xml:space="preserve"> s’effectue en complément du projet de recherche « Original </w:t>
-      </w:r>
-      <w:proofErr w:type="spellStart"/>
-      <w:r>
-        <w:rPr>
-          <w:rFonts w:cstheme="minorHAnsi"/>
-          <w:szCs w:val="20"/>
-        </w:rPr>
-        <w:t>Journalistic</w:t>
-      </w:r>
-      <w:proofErr w:type="spellEnd"/>
-      <w:r>
-        <w:rPr>
-          <w:rFonts w:cstheme="minorHAnsi"/>
-          <w:szCs w:val="20"/>
-        </w:rPr>
-        <w:t xml:space="preserve"> Information Label and </w:t>
-      </w:r>
-      <w:proofErr w:type="spellStart"/>
-      <w:r>
-        <w:rPr>
-          <w:rFonts w:cstheme="minorHAnsi"/>
-          <w:szCs w:val="20"/>
-        </w:rPr>
-        <w:t>Traceability</w:t>
-      </w:r>
-      <w:proofErr w:type="spellEnd"/>
-      <w:r>
-        <w:rPr>
-          <w:rFonts w:cstheme="minorHAnsi"/>
-          <w:szCs w:val="20"/>
-        </w:rPr>
-        <w:t xml:space="preserve"> » actuellement en étude à l’institut informatique de gestion. Il représente la suite du travail de </w:t>
-      </w:r>
-      <w:proofErr w:type="spellStart"/>
-      <w:r>
-        <w:rPr>
-          <w:rFonts w:cstheme="minorHAnsi"/>
-          <w:szCs w:val="20"/>
-        </w:rPr>
-        <w:t>Bachelor</w:t>
-      </w:r>
-      <w:proofErr w:type="spellEnd"/>
-      <w:r>
-        <w:rPr>
-          <w:rFonts w:cstheme="minorHAnsi"/>
-          <w:szCs w:val="20"/>
-        </w:rPr>
-        <w:t xml:space="preserve"> réalisé en 2019 par Nicolas </w:t>
-      </w:r>
-      <w:proofErr w:type="spellStart"/>
-      <w:r>
-        <w:rPr>
-          <w:rFonts w:cstheme="minorHAnsi"/>
-          <w:szCs w:val="20"/>
-        </w:rPr>
-        <w:t>Piguet</w:t>
-      </w:r>
-      <w:proofErr w:type="spellEnd"/>
-      <w:r>
-        <w:rPr>
-          <w:rFonts w:cstheme="minorHAnsi"/>
-          <w:szCs w:val="20"/>
-        </w:rPr>
-        <w:t xml:space="preserve"> « </w:t>
-      </w:r>
-      <w:proofErr w:type="spellStart"/>
-      <w:r>
-        <w:rPr>
-          <w:rFonts w:cstheme="minorHAnsi"/>
-          <w:szCs w:val="20"/>
-        </w:rPr>
-        <w:t>Vizualising</w:t>
-      </w:r>
-      <w:proofErr w:type="spellEnd"/>
-      <w:r>
-        <w:rPr>
-          <w:rFonts w:cstheme="minorHAnsi"/>
-          <w:szCs w:val="20"/>
-        </w:rPr>
-        <w:t xml:space="preserve"> the spread of Fake News on social media ». </w:t>
-      </w:r>
-    </w:p>
-    <w:p>
-      <w:pPr>
-        <w:pStyle w:val="Titre1"/>
-      </w:pPr>
-      <w:bookmarkStart w:id="4" w:name="_Toc34481463"/>
-      <w:r>
-        <w:t>Contexte</w:t>
-      </w:r>
-      <w:bookmarkEnd w:id="4"/>
     </w:p>
     <w:p>
       <w:pPr>
@@ -2355,7 +2180,21 @@
           <w:rFonts w:cstheme="minorHAnsi"/>
           <w:szCs w:val="20"/>
         </w:rPr>
-        <w:t xml:space="preserve">L’idée est d’offrir aux médias un outil qui vérifie si leurs articles répondent à certains critères journalistiques : qualité du contenu, originalité, provenances des sources etc. Si l’article répond à toutes les exigences de l’outil, il obtient une certification cryptée et non duplicable. </w:t>
+        <w:t>L’idée est d’offrir aux médias un outil qui vérifie si leurs articles répondent à certains critères journalistiques : qualité du contenu, originalité, provenances des sources</w:t>
+      </w:r>
+      <w:r>
+        <w:rPr>
+          <w:rFonts w:cstheme="minorHAnsi"/>
+          <w:szCs w:val="20"/>
+        </w:rPr>
+        <w:t>,</w:t>
+      </w:r>
+      <w:r>
+        <w:rPr>
+          <w:rFonts w:cstheme="minorHAnsi"/>
+          <w:szCs w:val="20"/>
+        </w:rPr>
+        <w:t xml:space="preserve"> etc. Si l’article répond à toutes les exigences de l’outil, il obtient une certification cryptée et non duplicable. </w:t>
       </w:r>
       <w:r>
         <w:rPr>
@@ -2640,24 +2479,24 @@
       <w:pPr>
         <w:pStyle w:val="Titre1"/>
       </w:pPr>
-      <w:bookmarkStart w:id="5" w:name="_Toc34481464"/>
+      <w:bookmarkStart w:id="4" w:name="_Toc34481464"/>
       <w:r>
         <w:t>Problématique</w:t>
       </w:r>
       <w:r>
         <w:t>s</w:t>
       </w:r>
+      <w:bookmarkEnd w:id="4"/>
+    </w:p>
+    <w:p>
+      <w:pPr>
+        <w:pStyle w:val="Titre2"/>
+      </w:pPr>
+      <w:bookmarkStart w:id="5" w:name="_Toc34481465"/>
+      <w:r>
+        <w:t>Critères d’analyse</w:t>
+      </w:r>
       <w:bookmarkEnd w:id="5"/>
-    </w:p>
-    <w:p>
-      <w:pPr>
-        <w:pStyle w:val="Titre2"/>
-      </w:pPr>
-      <w:bookmarkStart w:id="6" w:name="_Toc34481465"/>
-      <w:r>
-        <w:t>Critères d’analyse</w:t>
-      </w:r>
-      <w:bookmarkEnd w:id="6"/>
     </w:p>
     <w:p>
       <w:pPr>
@@ -2865,7 +2704,21 @@
           <w:rFonts w:cstheme="minorHAnsi"/>
           <w:szCs w:val="20"/>
         </w:rPr>
-        <w:t xml:space="preserve">L’originalité du contenu peut être déterminé avec des outils de détection de plagiat. Or, certains de ces outils ne sont pas gratuits ce qui peut empêcher des journalistes de proactivement chercher la labellisation. De plus, avant de choisir un outil de détection de plagiat, il faut analyser la qualité de cet outil et son objectivité. </w:t>
+        <w:t>L’originalité du contenu peut être déterminé</w:t>
+      </w:r>
+      <w:r>
+        <w:rPr>
+          <w:rFonts w:cstheme="minorHAnsi"/>
+          <w:szCs w:val="20"/>
+        </w:rPr>
+        <w:t>e</w:t>
+      </w:r>
+      <w:r>
+        <w:rPr>
+          <w:rFonts w:cstheme="minorHAnsi"/>
+          <w:szCs w:val="20"/>
+        </w:rPr>
+        <w:t xml:space="preserve"> avec des outils de détection de plagiat. Or, certains de ces outils ne sont pas gratuits ce qui peut empêcher des journalistes de proactivement chercher la labellisation. De plus, avant de choisir un outil de détection de plagiat, il faut analyser la qualité de cet outil et son objectivité. </w:t>
       </w:r>
       <w:r>
         <w:rPr>
@@ -2939,7 +2792,35 @@
           <w:rFonts w:cstheme="minorHAnsi"/>
           <w:szCs w:val="20"/>
         </w:rPr>
-        <w:t xml:space="preserve"> critères d’analyse et leur donner un degré de pondération objectif et facilement quantifiable. Cela sera problématique par exemple pour la réputation d’un auteur. Nous pouvons imaginer lier un score de confiance à un auteur si celui-ci possède déjà plusieurs articles labellisés, mais cela empêcherait les nouveaux auteurs d’obtenir la certification ce qui peut être un frein au déploiement de cet outil. </w:t>
+        <w:t xml:space="preserve"> critères d’analyse et leur donner un degré de pondération objectif et facilement quantifiable. Cela sera problématique</w:t>
+      </w:r>
+      <w:r>
+        <w:rPr>
+          <w:rFonts w:cstheme="minorHAnsi"/>
+          <w:szCs w:val="20"/>
+        </w:rPr>
+        <w:t>,</w:t>
+      </w:r>
+      <w:r>
+        <w:rPr>
+          <w:rFonts w:cstheme="minorHAnsi"/>
+          <w:szCs w:val="20"/>
+        </w:rPr>
+        <w:t xml:space="preserve"> par exemple</w:t>
+      </w:r>
+      <w:r>
+        <w:rPr>
+          <w:rFonts w:cstheme="minorHAnsi"/>
+          <w:szCs w:val="20"/>
+        </w:rPr>
+        <w:t>,</w:t>
+      </w:r>
+      <w:r>
+        <w:rPr>
+          <w:rFonts w:cstheme="minorHAnsi"/>
+          <w:szCs w:val="20"/>
+        </w:rPr>
+        <w:t xml:space="preserve"> pour la réputation d’un auteur. Nous pouvons imaginer lier un score de confiance à un auteur si celui-ci possède déjà plusieurs articles labellisés, mais cela empêcherait les nouveaux auteurs d’obtenir la certification ce qui peut être un frein au déploiement de cet outil. </w:t>
       </w:r>
     </w:p>
     <w:p>
@@ -3022,11 +2903,11 @@
       <w:pPr>
         <w:pStyle w:val="Titre2"/>
       </w:pPr>
-      <w:bookmarkStart w:id="7" w:name="_Toc34481466"/>
+      <w:bookmarkStart w:id="6" w:name="_Toc34481466"/>
       <w:r>
         <w:t>Sécurité</w:t>
       </w:r>
-      <w:bookmarkEnd w:id="7"/>
+      <w:bookmarkEnd w:id="6"/>
     </w:p>
     <w:p>
       <w:pPr>
@@ -3138,7 +3019,21 @@
           <w:szCs w:val="20"/>
         </w:rPr>
         <w:lastRenderedPageBreak/>
-        <w:t xml:space="preserve">d’obtenir la certification. Nous devons donc faire attention à la mise place de nos critères d’analyse. </w:t>
+        <w:t xml:space="preserve">d’obtenir la certification. Nous devons donc faire attention à la mise </w:t>
+      </w:r>
+      <w:r>
+        <w:rPr>
+          <w:rFonts w:cstheme="minorHAnsi"/>
+          <w:szCs w:val="20"/>
+        </w:rPr>
+        <w:t xml:space="preserve">en </w:t>
+      </w:r>
+      <w:r>
+        <w:rPr>
+          <w:rFonts w:cstheme="minorHAnsi"/>
+          <w:szCs w:val="20"/>
+        </w:rPr>
+        <w:t xml:space="preserve">place de nos critères d’analyse. </w:t>
       </w:r>
     </w:p>
     <w:p>
@@ -3227,11 +3122,11 @@
       <w:pPr>
         <w:pStyle w:val="Titre2"/>
       </w:pPr>
-      <w:bookmarkStart w:id="8" w:name="_Toc34481467"/>
+      <w:bookmarkStart w:id="7" w:name="_Toc34481467"/>
       <w:r>
         <w:t>Base de données</w:t>
       </w:r>
-      <w:bookmarkEnd w:id="8"/>
+      <w:bookmarkEnd w:id="7"/>
     </w:p>
     <w:p>
       <w:pPr>
@@ -3363,7 +3258,21 @@
           <w:rFonts w:cstheme="minorHAnsi"/>
           <w:szCs w:val="20"/>
         </w:rPr>
-        <w:t xml:space="preserve">Nous devons également étudier la possibilité d’offrir à des utilisateurs non-inscrits de labelliser leur texte, où alors développer une procédure de validation d’inscription afin d’insérer de nouveaux médias dans notre base de données. </w:t>
+        <w:t>Nous devons également étudier la possibilité d’offrir à des utilisateurs non-inscrits de labelliser leur texte, o</w:t>
+      </w:r>
+      <w:r>
+        <w:rPr>
+          <w:rFonts w:cstheme="minorHAnsi"/>
+          <w:szCs w:val="20"/>
+        </w:rPr>
+        <w:t>u</w:t>
+      </w:r>
+      <w:r>
+        <w:rPr>
+          <w:rFonts w:cstheme="minorHAnsi"/>
+          <w:szCs w:val="20"/>
+        </w:rPr>
+        <w:t xml:space="preserve"> alors développer une procédure de validation d’inscription afin d’insérer de nouveaux médias dans notre base de données. </w:t>
       </w:r>
     </w:p>
     <w:p>
@@ -3387,85 +3296,111 @@
       <w:pPr>
         <w:pStyle w:val="Titre2"/>
       </w:pPr>
-      <w:bookmarkStart w:id="9" w:name="_Toc34481468"/>
+      <w:bookmarkStart w:id="8" w:name="_Toc34481468"/>
       <w:r>
         <w:lastRenderedPageBreak/>
         <w:t>Interface web</w:t>
       </w:r>
+      <w:bookmarkEnd w:id="8"/>
+    </w:p>
+    <w:p>
+      <w:pPr>
+        <w:spacing w:line="360" w:lineRule="auto"/>
+        <w:jc w:val="both"/>
+        <w:rPr>
+          <w:rFonts w:cstheme="minorHAnsi"/>
+          <w:szCs w:val="20"/>
+        </w:rPr>
+      </w:pPr>
+      <w:r>
+        <w:rPr>
+          <w:rFonts w:cstheme="minorHAnsi"/>
+          <w:szCs w:val="20"/>
+        </w:rPr>
+        <w:t xml:space="preserve">La nature du métier de journaliste est stressante. Les délais sont courts et les nouvelles méthodes de consommation font que le lectorat a besoin de l’information le plus rapidement possible. Ainsi, ajouter une étape supplémentaire au travail des journalistes n’est pas chose aisée. Afin d’encourager les journalistes à utiliser le système de labellisation, ce dernier doit être attrayant, simple d’utilisation et surtout rapide. L’expérience de l’utilisateur, la simplicité de l’interface et la rapidité de certification seront donc </w:t>
+      </w:r>
+      <w:r>
+        <w:rPr>
+          <w:rFonts w:cstheme="minorHAnsi"/>
+          <w:szCs w:val="20"/>
+        </w:rPr>
+        <w:t>l</w:t>
+      </w:r>
+      <w:r>
+        <w:rPr>
+          <w:rFonts w:cstheme="minorHAnsi"/>
+          <w:szCs w:val="20"/>
+        </w:rPr>
+        <w:t xml:space="preserve">es éléments centraux lors du développement de l’outil. Nous réaliserons cet outil en partenariat avec des personnes du métier afin de l’adapter en fonction de leurs besoins. </w:t>
+      </w:r>
+    </w:p>
+    <w:p>
+      <w:pPr>
+        <w:pStyle w:val="Titre1"/>
+        <w:rPr>
+          <w:rFonts w:cstheme="minorHAnsi"/>
+          <w:szCs w:val="20"/>
+        </w:rPr>
+      </w:pPr>
+      <w:bookmarkStart w:id="9" w:name="_Toc34481469"/>
+      <w:r>
+        <w:t>Travail à effectuer</w:t>
+      </w:r>
       <w:bookmarkEnd w:id="9"/>
     </w:p>
     <w:p>
       <w:pPr>
         <w:spacing w:line="360" w:lineRule="auto"/>
-        <w:jc w:val="both"/>
-        <w:rPr>
-          <w:rFonts w:cstheme="minorHAnsi"/>
-          <w:szCs w:val="20"/>
-        </w:rPr>
-      </w:pPr>
-      <w:r>
-        <w:rPr>
-          <w:rFonts w:cstheme="minorHAnsi"/>
-          <w:szCs w:val="20"/>
-        </w:rPr>
-        <w:t xml:space="preserve">La nature du métier de journaliste est stressante. Les délais sont courts et les nouvelles méthodes de consommation font que le lectorat a besoin de l’information le plus rapidement possible. Ainsi, ajouter une étape supplémentaire au travail des journalistes n’est pas chose aisée. Afin d’encourager les journalistes à utiliser le système de labellisation, ce dernier doit être attrayant, simple d’utilisation et surtout rapide. L’expérience de l’utilisateur, la simplicité de l’interface et la rapidité de certification seront donc des éléments centraux lors du développement de l’outil. Nous réaliserons cet outil en partenariat avec des personnes du métier afin de l’adapter en fonction de leurs besoins. </w:t>
-      </w:r>
-    </w:p>
-    <w:p>
-      <w:pPr>
-        <w:pStyle w:val="Titre1"/>
-        <w:rPr>
-          <w:rFonts w:cstheme="minorHAnsi"/>
-          <w:szCs w:val="20"/>
-        </w:rPr>
-      </w:pPr>
-      <w:bookmarkStart w:id="10" w:name="_Toc34481469"/>
-      <w:r>
-        <w:t>Travail à effectuer</w:t>
+        <w:rPr>
+          <w:rFonts w:cstheme="minorHAnsi"/>
+          <w:szCs w:val="20"/>
+        </w:rPr>
+      </w:pPr>
+      <w:r>
+        <w:rPr>
+          <w:rFonts w:cstheme="minorHAnsi"/>
+          <w:szCs w:val="20"/>
+        </w:rPr>
+        <w:t xml:space="preserve">Les </w:t>
+      </w:r>
+      <w:r>
+        <w:rPr>
+          <w:rFonts w:cstheme="minorHAnsi"/>
+          <w:szCs w:val="20"/>
+        </w:rPr>
+        <w:t>quatre</w:t>
+      </w:r>
+      <w:r>
+        <w:rPr>
+          <w:rFonts w:cstheme="minorHAnsi"/>
+          <w:szCs w:val="20"/>
+        </w:rPr>
+        <w:t xml:space="preserve"> étapes clé</w:t>
+      </w:r>
+      <w:r>
+        <w:rPr>
+          <w:rFonts w:cstheme="minorHAnsi"/>
+          <w:szCs w:val="20"/>
+        </w:rPr>
+        <w:t>s</w:t>
+      </w:r>
+      <w:r>
+        <w:rPr>
+          <w:rFonts w:cstheme="minorHAnsi"/>
+          <w:szCs w:val="20"/>
+        </w:rPr>
+        <w:t xml:space="preserve"> à réaliser ont été reprises depuis les données du travail de Bachelor, reçues le 13 février 2020. </w:t>
+      </w:r>
+    </w:p>
+    <w:p>
+      <w:pPr>
+        <w:pStyle w:val="Titre2"/>
+      </w:pPr>
+      <w:bookmarkStart w:id="10" w:name="_Toc34481470"/>
+      <w:r>
+        <w:t>Etape 1</w:t>
       </w:r>
       <w:bookmarkEnd w:id="10"/>
-    </w:p>
-    <w:p>
-      <w:pPr>
-        <w:spacing w:line="360" w:lineRule="auto"/>
-        <w:rPr>
-          <w:rFonts w:cstheme="minorHAnsi"/>
-          <w:szCs w:val="20"/>
-        </w:rPr>
-      </w:pPr>
-      <w:r>
-        <w:rPr>
-          <w:rFonts w:cstheme="minorHAnsi"/>
-          <w:szCs w:val="20"/>
-        </w:rPr>
-        <w:t xml:space="preserve">Les 5 étapes clés à réaliser ont été reprises depuis les données du travail de </w:t>
-      </w:r>
-      <w:proofErr w:type="spellStart"/>
-      <w:r>
-        <w:rPr>
-          <w:rFonts w:cstheme="minorHAnsi"/>
-          <w:szCs w:val="20"/>
-        </w:rPr>
-        <w:t>Bachelor</w:t>
-      </w:r>
-      <w:proofErr w:type="spellEnd"/>
-      <w:r>
-        <w:rPr>
-          <w:rFonts w:cstheme="minorHAnsi"/>
-          <w:szCs w:val="20"/>
-        </w:rPr>
-        <w:t xml:space="preserve">, reçues le 13 février 2020. </w:t>
-      </w:r>
-    </w:p>
-    <w:p>
-      <w:pPr>
-        <w:pStyle w:val="Titre2"/>
-      </w:pPr>
-      <w:bookmarkStart w:id="11" w:name="_Toc34481470"/>
-      <w:r>
-        <w:t>Etape 1</w:t>
-      </w:r>
-      <w:bookmarkEnd w:id="11"/>
     </w:p>
     <w:p>
       <w:pPr>
@@ -3491,7 +3426,6 @@
           <w:iCs/>
         </w:rPr>
       </w:pPr>
-      <w:proofErr w:type="gramStart"/>
       <w:r>
         <w:rPr>
           <w:i/>
@@ -3499,7 +3433,6 @@
         </w:rPr>
         <w:t>et</w:t>
       </w:r>
-      <w:proofErr w:type="gramEnd"/>
     </w:p>
     <w:p>
       <w:pPr>
@@ -3537,29 +3470,21 @@
         <w:jc w:val="both"/>
       </w:pPr>
       <w:r>
-        <w:t xml:space="preserve">La première étape regroupe deux étapes proposées par les données du travail de </w:t>
-      </w:r>
-      <w:proofErr w:type="spellStart"/>
-      <w:r>
-        <w:t>Bachelor</w:t>
-      </w:r>
-      <w:proofErr w:type="spellEnd"/>
-      <w:r>
-        <w:t xml:space="preserve">. Nous estimons que la différenciation du contenu original et non-original correspond à un critère de vérification d’originalité du contenu. Ainsi, nous allons étudier tous les critères en partenariat avec la presse et différentes universités afin de pouvoir mesurer efficacement la qualité d’un article. Nous allons également décider du degré de pondération de ces différents éléments. </w:t>
+        <w:t xml:space="preserve">La première étape regroupe deux étapes proposées par les données du travail de Bachelor. Nous estimons que la différenciation du contenu original et non-original correspond à un critère de vérification d’originalité du contenu. Ainsi, nous allons étudier tous les critères en partenariat avec la presse et différentes universités afin de pouvoir mesurer efficacement la qualité d’un article. Nous allons également décider du degré de pondération de ces différents éléments. </w:t>
       </w:r>
     </w:p>
     <w:p>
       <w:pPr>
         <w:pStyle w:val="Titre2"/>
       </w:pPr>
-      <w:bookmarkStart w:id="12" w:name="_Toc34481471"/>
+      <w:bookmarkStart w:id="11" w:name="_Toc34481471"/>
       <w:r>
         <w:t xml:space="preserve">Etape </w:t>
       </w:r>
       <w:r>
         <w:t>2</w:t>
       </w:r>
-      <w:bookmarkEnd w:id="12"/>
+      <w:bookmarkEnd w:id="11"/>
     </w:p>
     <w:p>
       <w:pPr>
@@ -3599,7 +3524,6 @@
           <w:iCs/>
         </w:rPr>
       </w:pPr>
-      <w:proofErr w:type="gramStart"/>
       <w:r>
         <w:rPr>
           <w:i/>
@@ -3607,7 +3531,6 @@
         </w:rPr>
         <w:t>et</w:t>
       </w:r>
-      <w:proofErr w:type="gramEnd"/>
     </w:p>
     <w:p>
       <w:pPr>
@@ -3662,43 +3585,30 @@
       </w:pPr>
       <w:r>
         <w:lastRenderedPageBreak/>
-        <w:t xml:space="preserve">Nous allons également préparer des </w:t>
-      </w:r>
-      <w:proofErr w:type="spellStart"/>
-      <w:r>
-        <w:t>mockups</w:t>
-      </w:r>
-      <w:proofErr w:type="spellEnd"/>
+        <w:t>Nous allons également préparer des mockups</w:t>
+      </w:r>
       <w:r>
         <w:t xml:space="preserve"> détaillés</w:t>
       </w:r>
       <w:r>
-        <w:t xml:space="preserve"> afin de montrer comment l’interface web fonctionnera. Ceux-ci permettront de comprendre les outils APIs qui seront utilisés, les critères qui seront analysées et le format du label qui sera délivré. </w:t>
-      </w:r>
-      <w:r>
-        <w:t xml:space="preserve">Ces </w:t>
-      </w:r>
-      <w:proofErr w:type="spellStart"/>
-      <w:r>
-        <w:t>mockups</w:t>
-      </w:r>
-      <w:proofErr w:type="spellEnd"/>
-      <w:r>
-        <w:t xml:space="preserve"> seront réalisés en partenariat avec des personnes du métier de la presse. </w:t>
+        <w:t xml:space="preserve"> afin de montrer comment l’interface web fonctionnera. Ceux-ci permettront de comprendre les outils APIs qui seront utilisés, les critères qui seront analysés et le format du label qui sera délivré. </w:t>
+      </w:r>
+      <w:r>
+        <w:t xml:space="preserve">Ces mockups seront réalisés en partenariat avec des personnes du métier de la presse. </w:t>
       </w:r>
     </w:p>
     <w:p>
       <w:pPr>
         <w:pStyle w:val="Titre2"/>
       </w:pPr>
-      <w:bookmarkStart w:id="13" w:name="_Toc34481472"/>
+      <w:bookmarkStart w:id="12" w:name="_Toc34481472"/>
       <w:r>
         <w:t xml:space="preserve">Etape </w:t>
       </w:r>
       <w:r>
         <w:t>3</w:t>
       </w:r>
-      <w:bookmarkEnd w:id="13"/>
+      <w:bookmarkEnd w:id="12"/>
     </w:p>
     <w:p>
       <w:pPr>
@@ -3722,13 +3632,10 @@
         <w:jc w:val="both"/>
       </w:pPr>
       <w:r>
-        <w:t>Lors de la 3</w:t>
-      </w:r>
-      <w:r>
-        <w:rPr>
-          <w:vertAlign w:val="superscript"/>
-        </w:rPr>
-        <w:t>ème</w:t>
+        <w:t xml:space="preserve">Lors de la </w:t>
+      </w:r>
+      <w:r>
+        <w:t>troisième</w:t>
       </w:r>
       <w:r>
         <w:t xml:space="preserve"> étape, nous allons développer l’interface web ainsi que la base de données permettant de stocker les métadonnées des articles labellisés. </w:t>
@@ -3752,29 +3659,21 @@
         <w:jc w:val="both"/>
       </w:pPr>
       <w:r>
-        <w:t>Tout l’environnement de développement sera mis en place afin de permettre à un développeur tier de facilement reprendre le code (</w:t>
-      </w:r>
-      <w:proofErr w:type="spellStart"/>
-      <w:r>
-        <w:t>UnitTest</w:t>
-      </w:r>
-      <w:proofErr w:type="spellEnd"/>
-      <w:r>
-        <w:t xml:space="preserve">, commentaires, documentation etc…). </w:t>
+        <w:t xml:space="preserve">Tout l’environnement de développement sera mis en place afin de permettre à un développeur tier de facilement reprendre le code (UnitTest, commentaires, documentation etc…). </w:t>
       </w:r>
     </w:p>
     <w:p>
       <w:pPr>
         <w:pStyle w:val="Titre2"/>
       </w:pPr>
-      <w:bookmarkStart w:id="14" w:name="_Toc34481473"/>
+      <w:bookmarkStart w:id="13" w:name="_Toc34481473"/>
       <w:r>
         <w:t xml:space="preserve">Etape </w:t>
       </w:r>
       <w:r>
         <w:t>4</w:t>
       </w:r>
-      <w:bookmarkEnd w:id="14"/>
+      <w:bookmarkEnd w:id="13"/>
     </w:p>
     <w:p>
       <w:pPr>
@@ -3814,160 +3713,108 @@
       <w:pPr>
         <w:pStyle w:val="Titre1"/>
       </w:pPr>
-      <w:bookmarkStart w:id="15" w:name="_Toc34481474"/>
+      <w:bookmarkStart w:id="14" w:name="_Toc34481474"/>
       <w:r>
         <w:lastRenderedPageBreak/>
         <w:t>Planification</w:t>
       </w:r>
+      <w:bookmarkEnd w:id="14"/>
+      <w:r>
+        <w:t xml:space="preserve"> </w:t>
+      </w:r>
+    </w:p>
+    <w:p>
+      <w:pPr>
+        <w:spacing w:line="360" w:lineRule="auto"/>
+        <w:rPr>
+          <w:rFonts w:cstheme="minorHAnsi"/>
+          <w:szCs w:val="20"/>
+        </w:rPr>
+      </w:pPr>
+      <w:r>
+        <w:rPr>
+          <w:rFonts w:cstheme="minorHAnsi"/>
+          <w:szCs w:val="20"/>
+        </w:rPr>
+        <w:t xml:space="preserve">Sur la base des données de travail de Bachelor et compte tenu de la durée fixée dans ce contexte académique, ce travail s’effectuera lors de 11 sprints d’environ </w:t>
+      </w:r>
+      <w:r>
+        <w:rPr>
+          <w:rFonts w:cstheme="minorHAnsi"/>
+          <w:szCs w:val="20"/>
+        </w:rPr>
+        <w:t>deux</w:t>
+      </w:r>
+      <w:r>
+        <w:rPr>
+          <w:rFonts w:cstheme="minorHAnsi"/>
+          <w:szCs w:val="20"/>
+        </w:rPr>
+        <w:t xml:space="preserve"> semaines. Les objectifs de chaque sprint sont détaillés dans l’échéancier ci-dessous. Il faut relever que ces objectifs sont susceptibles d’évoluer en fonction de l’avancée du projet. </w:t>
+      </w:r>
+      <w:r>
+        <w:rPr>
+          <w:rFonts w:cstheme="minorHAnsi"/>
+          <w:szCs w:val="20"/>
+        </w:rPr>
+        <w:t xml:space="preserve">Le travail étant estimé à 360 heures, chaque sprint dure environ 33 heures. </w:t>
+      </w:r>
+    </w:p>
+    <w:p>
+      <w:pPr>
+        <w:spacing w:line="360" w:lineRule="auto"/>
+        <w:rPr>
+          <w:rFonts w:cstheme="minorHAnsi"/>
+          <w:szCs w:val="20"/>
+        </w:rPr>
+      </w:pPr>
+      <w:r>
+        <w:rPr>
+          <w:rFonts w:cstheme="minorHAnsi"/>
+          <w:szCs w:val="20"/>
+        </w:rPr>
+        <w:t xml:space="preserve">Compte tenu du contexte individuel du projet, certains artefacts de la méthodologie Agile ne seront pas appliqués, notamment le « Daily Meeting ». En revanche, la professeure Madame Glassey agira en rôle de « Product Owner » et participera </w:t>
+      </w:r>
+      <w:r>
+        <w:rPr>
+          <w:rFonts w:cstheme="minorHAnsi"/>
+          <w:szCs w:val="20"/>
+        </w:rPr>
+        <w:t>toutes les deux</w:t>
+      </w:r>
+      <w:r>
+        <w:rPr>
+          <w:rFonts w:cstheme="minorHAnsi"/>
+          <w:szCs w:val="20"/>
+        </w:rPr>
+        <w:t xml:space="preserve"> semaines à une « Sprint Review » ce qui nous permettra d’évaluer le travail déjà réalisé. Nous n’allons pas immédiatement donner un délivrable puisque, comme indiqué dans le chapitre « Travail à effectuer », les premières étapes du projet ne contiendront aucune ligne de code. </w:t>
+      </w:r>
+    </w:p>
+    <w:p>
+      <w:pPr>
+        <w:spacing w:line="360" w:lineRule="auto"/>
+        <w:rPr>
+          <w:rFonts w:cstheme="minorHAnsi"/>
+          <w:szCs w:val="20"/>
+        </w:rPr>
+      </w:pPr>
+      <w:r>
+        <w:rPr>
+          <w:rFonts w:cstheme="minorHAnsi"/>
+          <w:szCs w:val="20"/>
+        </w:rPr>
+        <w:t xml:space="preserve">La planification de chaque sprint, ainsi que son objectif, se situeront dans un fichier Excel consultable dans le repository « GitLab » du projet.   </w:t>
+      </w:r>
+    </w:p>
+    <w:p>
+      <w:pPr>
+        <w:pStyle w:val="Titre1"/>
+      </w:pPr>
+      <w:bookmarkStart w:id="15" w:name="_Toc34481475"/>
+      <w:r>
+        <w:t>Echéancier</w:t>
+      </w:r>
       <w:bookmarkEnd w:id="15"/>
-      <w:r>
-        <w:t xml:space="preserve"> </w:t>
-      </w:r>
-    </w:p>
-    <w:p>
-      <w:pPr>
-        <w:spacing w:line="360" w:lineRule="auto"/>
-        <w:rPr>
-          <w:rFonts w:cstheme="minorHAnsi"/>
-          <w:szCs w:val="20"/>
-        </w:rPr>
-      </w:pPr>
-      <w:r>
-        <w:rPr>
-          <w:rFonts w:cstheme="minorHAnsi"/>
-          <w:szCs w:val="20"/>
-        </w:rPr>
-        <w:t xml:space="preserve">Sur la base des données de travail de </w:t>
-      </w:r>
-      <w:proofErr w:type="spellStart"/>
-      <w:r>
-        <w:rPr>
-          <w:rFonts w:cstheme="minorHAnsi"/>
-          <w:szCs w:val="20"/>
-        </w:rPr>
-        <w:t>Bachelor</w:t>
-      </w:r>
-      <w:proofErr w:type="spellEnd"/>
-      <w:r>
-        <w:rPr>
-          <w:rFonts w:cstheme="minorHAnsi"/>
-          <w:szCs w:val="20"/>
-        </w:rPr>
-        <w:t xml:space="preserve"> et compte tenu de la durée fixée dans ce contexte académique, ce travail s’effectuera lors de 11 sprints d’environ 2 semaines. Les objectifs de chaque sprint sont détaillés dans l’échéancier ci-dessous. Il faut relever que ces objectifs sont susceptibles d’évoluer en fonction de l’avancée du projet. </w:t>
-      </w:r>
-      <w:r>
-        <w:rPr>
-          <w:rFonts w:cstheme="minorHAnsi"/>
-          <w:szCs w:val="20"/>
-        </w:rPr>
-        <w:t xml:space="preserve">Le travail étant estimé à 360 heures, chaque sprint dure environ 33 heures. </w:t>
-      </w:r>
-    </w:p>
-    <w:p>
-      <w:pPr>
-        <w:spacing w:line="360" w:lineRule="auto"/>
-        <w:rPr>
-          <w:rFonts w:cstheme="minorHAnsi"/>
-          <w:szCs w:val="20"/>
-        </w:rPr>
-      </w:pPr>
-      <w:r>
-        <w:rPr>
-          <w:rFonts w:cstheme="minorHAnsi"/>
-          <w:szCs w:val="20"/>
-        </w:rPr>
-        <w:t xml:space="preserve">Compte tenu du contexte individuel du projet, certains artefacts de la méthodologie Agile ne seront pas appliqués, notamment le « Daily Meeting ». En revanche, la professeure Madame </w:t>
-      </w:r>
-      <w:proofErr w:type="spellStart"/>
-      <w:r>
-        <w:rPr>
-          <w:rFonts w:cstheme="minorHAnsi"/>
-          <w:szCs w:val="20"/>
-        </w:rPr>
-        <w:t>Glassey</w:t>
-      </w:r>
-      <w:proofErr w:type="spellEnd"/>
-      <w:r>
-        <w:rPr>
-          <w:rFonts w:cstheme="minorHAnsi"/>
-          <w:szCs w:val="20"/>
-        </w:rPr>
-        <w:t xml:space="preserve"> agira en rôle de « Product </w:t>
-      </w:r>
-      <w:proofErr w:type="spellStart"/>
-      <w:r>
-        <w:rPr>
-          <w:rFonts w:cstheme="minorHAnsi"/>
-          <w:szCs w:val="20"/>
-        </w:rPr>
-        <w:t>Owner</w:t>
-      </w:r>
-      <w:proofErr w:type="spellEnd"/>
-      <w:r>
-        <w:rPr>
-          <w:rFonts w:cstheme="minorHAnsi"/>
-          <w:szCs w:val="20"/>
-        </w:rPr>
-        <w:t xml:space="preserve"> » et participera chaque 2 semaines à une « Sprint </w:t>
-      </w:r>
-      <w:proofErr w:type="spellStart"/>
-      <w:r>
-        <w:rPr>
-          <w:rFonts w:cstheme="minorHAnsi"/>
-          <w:szCs w:val="20"/>
-        </w:rPr>
-        <w:t>Review</w:t>
-      </w:r>
-      <w:proofErr w:type="spellEnd"/>
-      <w:r>
-        <w:rPr>
-          <w:rFonts w:cstheme="minorHAnsi"/>
-          <w:szCs w:val="20"/>
-        </w:rPr>
-        <w:t xml:space="preserve"> » ce qui nous permettra d’évaluer le travail déjà réalisé. Nous n’allons pas immédiatement donner un délivrable puisque, comme indiqué dans le chapitre « Travail à effectuer », les premières étapes du projet ne contiendront aucune ligne de code. </w:t>
-      </w:r>
-    </w:p>
-    <w:p>
-      <w:pPr>
-        <w:spacing w:line="360" w:lineRule="auto"/>
-        <w:rPr>
-          <w:rFonts w:cstheme="minorHAnsi"/>
-          <w:szCs w:val="20"/>
-        </w:rPr>
-      </w:pPr>
-      <w:r>
-        <w:rPr>
-          <w:rFonts w:cstheme="minorHAnsi"/>
-          <w:szCs w:val="20"/>
-        </w:rPr>
-        <w:t>La planification de chaque sprint, ainsi que son objectif, se situeront dans un fichier Excel consultable dans le repository « </w:t>
-      </w:r>
-      <w:proofErr w:type="spellStart"/>
-      <w:r>
-        <w:rPr>
-          <w:rFonts w:cstheme="minorHAnsi"/>
-          <w:szCs w:val="20"/>
-        </w:rPr>
-        <w:t>GitLab</w:t>
-      </w:r>
-      <w:proofErr w:type="spellEnd"/>
-      <w:r>
-        <w:rPr>
-          <w:rFonts w:cstheme="minorHAnsi"/>
-          <w:szCs w:val="20"/>
-        </w:rPr>
-        <w:t xml:space="preserve"> » du projet.   </w:t>
-      </w:r>
-    </w:p>
-    <w:p>
-      <w:pPr>
-        <w:pStyle w:val="Titre1"/>
-      </w:pPr>
-      <w:bookmarkStart w:id="16" w:name="_Toc34481475"/>
-      <w:r>
-        <w:t>Echéancier</w:t>
-      </w:r>
-      <w:bookmarkEnd w:id="16"/>
     </w:p>
     <w:p>
       <w:pPr>
@@ -4624,20 +4471,52 @@
       <w:pPr>
         <w:pStyle w:val="Titre1"/>
       </w:pPr>
-      <w:bookmarkStart w:id="17" w:name="_Toc34481476"/>
+      <w:bookmarkStart w:id="16" w:name="_Toc34481476"/>
       <w:r>
         <w:lastRenderedPageBreak/>
         <w:t>Rendus</w:t>
       </w:r>
+      <w:bookmarkEnd w:id="16"/>
+    </w:p>
+    <w:p>
+      <w:pPr>
+        <w:pStyle w:val="Titre2"/>
+      </w:pPr>
+      <w:bookmarkStart w:id="17" w:name="_Toc34481477"/>
+      <w:r>
+        <w:t>Rapport</w:t>
+      </w:r>
       <w:bookmarkEnd w:id="17"/>
     </w:p>
     <w:p>
       <w:pPr>
+        <w:spacing w:line="360" w:lineRule="auto"/>
+      </w:pPr>
+      <w:r>
+        <w:t xml:space="preserve">Un rapport complet détaillant les phases d’étude et de développement de la plateforme sera livré le 31 juillet 2020 à la professeure Madame Glassey. Ce dernier permettra à un tier de comprendre l’intégralité du projet afin d’assurer la pérennité de celui-ci. </w:t>
+      </w:r>
+    </w:p>
+    <w:p>
+      <w:pPr>
+        <w:spacing w:line="360" w:lineRule="auto"/>
+      </w:pPr>
+      <w:r>
+        <w:t>Le contexte, format et contenu de ce rapport répondr</w:t>
+      </w:r>
+      <w:r>
+        <w:t>ont</w:t>
+      </w:r>
+      <w:r>
+        <w:t xml:space="preserve"> aux demandes fixées par la Haute École de Gestion de Sierre. </w:t>
+      </w:r>
+    </w:p>
+    <w:p>
+      <w:pPr>
         <w:pStyle w:val="Titre2"/>
       </w:pPr>
-      <w:bookmarkStart w:id="18" w:name="_Toc34481477"/>
-      <w:r>
-        <w:t>Rapport</w:t>
+      <w:bookmarkStart w:id="18" w:name="_Toc34481478"/>
+      <w:r>
+        <w:t>Plateforme web</w:t>
       </w:r>
       <w:bookmarkEnd w:id="18"/>
     </w:p>
@@ -4646,61 +4525,35 @@
         <w:spacing w:line="360" w:lineRule="auto"/>
       </w:pPr>
       <w:r>
-        <w:t xml:space="preserve">Un rapport complet détaillant les phases d’étude et de développement de la plateforme sera livré le 31 juillet 2020 à la professeure Madame </w:t>
-      </w:r>
-      <w:proofErr w:type="spellStart"/>
-      <w:r>
-        <w:t>Glassey</w:t>
-      </w:r>
-      <w:proofErr w:type="spellEnd"/>
-      <w:r>
-        <w:t xml:space="preserve">. Ce dernier permettra à un tier de comprendre l’intégralité du projet afin d’assurer la pérennité de celui-ci. </w:t>
-      </w:r>
-    </w:p>
-    <w:p>
-      <w:pPr>
-        <w:spacing w:line="360" w:lineRule="auto"/>
-      </w:pPr>
-      <w:r>
-        <w:t xml:space="preserve">Le contexte, format et contenu de ce rapport répondra aux demandes fixées par la Haute École de Gestion de Sierre. </w:t>
+        <w:t xml:space="preserve">Nous nous engageons à délivrer un outil fonctionnel et déployé sur une plateforme web. Afin de démocratiser l’utilisation de ce label, il est important d’avoir un outil facilement accessible par les utilisateurs potentiels. L’utilisation du web nous permet de mettre à disposition notre outil de labellisation à grande échelle. </w:t>
+      </w:r>
+    </w:p>
+    <w:p>
+      <w:pPr>
+        <w:spacing w:line="360" w:lineRule="auto"/>
+      </w:pPr>
+      <w:r>
+        <w:t xml:space="preserve">Avant de déployer la plateforme à d’autres utilisateurs, nous allons la mettre à disposition </w:t>
+      </w:r>
+      <w:r>
+        <w:t>d’</w:t>
+      </w:r>
+      <w:bookmarkStart w:id="19" w:name="_GoBack"/>
+      <w:bookmarkEnd w:id="19"/>
+      <w:r>
+        <w:t xml:space="preserve">une sélection réduite de journalistes. Ces derniers auront la tâche de tester la plateforme et de certifier leurs articles. Ainsi, lors du </w:t>
+      </w:r>
+      <w:r>
+        <w:t>déploiement</w:t>
+      </w:r>
+      <w:r>
+        <w:t xml:space="preserve"> de masse, la plateforme sera déjà testée et possèdera des articles pouvant servir d’exemple. Ces tests seront élaborés dans le cadre de notre « Proof Of Concept ». </w:t>
       </w:r>
     </w:p>
     <w:p>
       <w:pPr>
         <w:pStyle w:val="Titre2"/>
       </w:pPr>
-      <w:bookmarkStart w:id="19" w:name="_Toc34481478"/>
-      <w:r>
-        <w:t>Plateforme web</w:t>
-      </w:r>
-      <w:bookmarkEnd w:id="19"/>
-    </w:p>
-    <w:p>
-      <w:pPr>
-        <w:spacing w:line="360" w:lineRule="auto"/>
-      </w:pPr>
-      <w:r>
-        <w:t xml:space="preserve">Nous nous engageons à délivrer un outil fonctionnel et déployé sur une plateforme web. Afin de démocratiser l’utilisation de ce label, il est important d’avoir un outil facilement accessible par les utilisateurs potentiels. L’utilisation du web nous permet de mettre à disposition notre outil de labellisation à grande échelle. </w:t>
-      </w:r>
-    </w:p>
-    <w:p>
-      <w:pPr>
-        <w:spacing w:line="360" w:lineRule="auto"/>
-      </w:pPr>
-      <w:r>
-        <w:t xml:space="preserve">Avant de déployer la plateforme à d’autres utilisateurs, nous allons la mettre à disposition à une sélection réduite de journalistes. Ces derniers auront la tâche de tester la plateforme et de certifier leurs articles. Ainsi, lors du </w:t>
-      </w:r>
-      <w:r>
-        <w:t>déploiement</w:t>
-      </w:r>
-      <w:r>
-        <w:t xml:space="preserve"> de masse, la plateforme sera déjà testée et possèdera des articles pouvant servir d’exemple. Ces tests seront élaborés dans le cadre de notre « Proof Of Concept ». </w:t>
-      </w:r>
-    </w:p>
-    <w:p>
-      <w:pPr>
-        <w:pStyle w:val="Titre2"/>
-      </w:pPr>
       <w:bookmarkStart w:id="20" w:name="_Toc34481479"/>
       <w:r>
         <w:t>Documentation</w:t>
@@ -4744,23 +4597,7 @@
           <w:rFonts w:cstheme="minorHAnsi"/>
           <w:szCs w:val="20"/>
         </w:rPr>
-        <w:t xml:space="preserve">Il est difficile de prédire avec exactitude le déroulement d’un projet de cette envergure. La durée de chaque sprint a été déterminée de manière approximative, en prenant en compte la durée limite de 360 heures fixée par le contexte académique du travail de </w:t>
-      </w:r>
-      <w:proofErr w:type="spellStart"/>
-      <w:r>
-        <w:rPr>
-          <w:rFonts w:cstheme="minorHAnsi"/>
-          <w:szCs w:val="20"/>
-        </w:rPr>
-        <w:t>Bachelor</w:t>
-      </w:r>
-      <w:proofErr w:type="spellEnd"/>
-      <w:r>
-        <w:rPr>
-          <w:rFonts w:cstheme="minorHAnsi"/>
-          <w:szCs w:val="20"/>
-        </w:rPr>
-        <w:t xml:space="preserve">. </w:t>
+        <w:t xml:space="preserve">Il est difficile de prédire avec exactitude le déroulement d’un projet de cette envergure. La durée de chaque sprint a été déterminée de manière approximative, en prenant en compte la durée limite de 360 heures fixée par le contexte académique du travail de Bachelor. </w:t>
       </w:r>
       <w:r>
         <w:rPr>
@@ -7603,7 +7440,7 @@
 </file>
 
 <file path=customXml/itemProps1.xml><?xml version="1.0" encoding="utf-8"?>
-<ds:datastoreItem xmlns:ds="http://schemas.openxmlformats.org/officeDocument/2006/customXml" ds:itemID="{875E594C-F256-4D3A-B3C2-491E407EA6A4}">
+<ds:datastoreItem xmlns:ds="http://schemas.openxmlformats.org/officeDocument/2006/customXml" ds:itemID="{4A9D0846-731B-4A66-8094-5A5BCC4EDE2A}">
   <ds:schemaRefs>
     <ds:schemaRef ds:uri="http://schemas.openxmlformats.org/officeDocument/2006/bibliography"/>
   </ds:schemaRefs>

</xml_diff>